<commit_message>
Feature: DOC update and metrics
</commit_message>
<xml_diff>
--- a/docs/Latex formula for wps.docx
+++ b/docs/Latex formula for wps.docx
@@ -1255,9 +1255,12 @@
           <w:lang w:val="en-IN"/>
         </w:rPr>
         <w:pict>
-          <v:shape id="2384804F-3998-4D57-9195-F3826E402611-1" o:spid="2384804F-3998-4D57-9195-F3826E402611-1" o:spt="75" type="#_x0000_t75" style="height:10.35pt;width:92pt;" coordsize="21600,21600">
+          <v:shape id="2384804F-3998-4D57-9195-F3826E402611-1" o:spid="2384804F-3998-4D57-9195-F3826E402611-1" o:spt="75" type="#_x0000_t75" style="height:10.35pt;width:92pt;" filled="f" coordsize="21600,21600">
+            <v:path/>
+            <v:fill on="f" focussize="0,0"/>
+            <v:stroke/>
             <v:imagedata r:id="rId5" o:title=""/>
-            <o:lock v:ext="edit"/>
+            <o:lock v:ext="edit" aspectratio="t"/>
             <w10:wrap type="none"/>
             <w10:anchorlock/>
           </v:shape>
@@ -1336,9 +1339,12 @@
           <w:lang w:val="en-IN"/>
         </w:rPr>
         <w:pict>
-          <v:shape id="2384804F-3998-4D57-9195-F3826E402611-2" o:spid="2384804F-3998-4D57-9195-F3826E402611-2" o:spt="75" type="#_x0000_t75" style="height:28.4pt;width:52.5pt;" coordsize="21600,21600">
+          <v:shape id="2384804F-3998-4D57-9195-F3826E402611-2" o:spid="2384804F-3998-4D57-9195-F3826E402611-2" o:spt="75" type="#_x0000_t75" style="height:28.4pt;width:52.5pt;" filled="f" coordsize="21600,21600">
+            <v:path/>
+            <v:fill on="f" focussize="0,0"/>
+            <v:stroke/>
             <v:imagedata r:id="rId8" o:title=""/>
-            <o:lock v:ext="edit"/>
+            <o:lock v:ext="edit" aspectratio="t"/>
             <w10:wrap type="none"/>
             <w10:anchorlock/>
           </v:shape>
@@ -1393,9 +1399,12 @@
           <w:lang w:val="en-IN"/>
         </w:rPr>
         <w:pict>
-          <v:shape id="2384804F-3998-4D57-9195-F3826E402611-3" o:spid="2384804F-3998-4D57-9195-F3826E402611-3" o:spt="75" type="#_x0000_t75" style="height:10.35pt;width:140.5pt;" coordsize="21600,21600">
+          <v:shape id="2384804F-3998-4D57-9195-F3826E402611-3" o:spid="2384804F-3998-4D57-9195-F3826E402611-3" o:spt="75" type="#_x0000_t75" style="height:10.35pt;width:140.5pt;" filled="f" coordsize="21600,21600">
+            <v:path/>
+            <v:fill on="f" focussize="0,0"/>
+            <v:stroke/>
             <v:imagedata r:id="rId9" o:title=""/>
-            <o:lock v:ext="edit"/>
+            <o:lock v:ext="edit" aspectratio="t"/>
             <w10:wrap type="none"/>
             <w10:anchorlock/>
           </v:shape>
@@ -1451,22 +1460,23 @@
           <w:lang w:val="en-IN"/>
         </w:rPr>
       </w:pPr>
-      <w:bookmarkStart w:id="0" w:name="_GoBack"/>
       <w:r>
         <w:rPr>
           <w:rFonts w:hint="default"/>
           <w:lang w:val="en-IN"/>
         </w:rPr>
         <w:pict>
-          <v:shape id="2384804F-3998-4D57-9195-F3826E402611-24" o:spid="2384804F-3998-4D57-9195-F3826E402611-24" o:spt="75" type="#_x0000_t75" style="height:18.15pt;width:110.65pt;" coordsize="21600,21600">
+          <v:shape id="2384804F-3998-4D57-9195-F3826E402611-4" o:spid="2384804F-3998-4D57-9195-F3826E402611-4" o:spt="75" type="#_x0000_t75" style="height:18.15pt;width:110.65pt;" filled="f" coordsize="21600,21600">
+            <v:path/>
+            <v:fill on="f" focussize="0,0"/>
+            <v:stroke/>
             <v:imagedata r:id="rId10" o:title=""/>
-            <o:lock v:ext="edit"/>
+            <o:lock v:ext="edit" aspectratio="t"/>
             <w10:wrap type="none"/>
             <w10:anchorlock/>
           </v:shape>
         </w:pict>
       </w:r>
-      <w:bookmarkEnd w:id="0"/>
     </w:p>
     <w:p>
       <w:pPr>
@@ -1875,12 +1885,9 @@
           <w:lang w:val="en-IN"/>
         </w:rPr>
         <w:pict>
-          <v:shape id="2384804F-3998-4D57-9195-F3826E402611-12" o:spid="2384804F-3998-4D57-9195-F3826E402611-12" o:spt="75" type="#_x0000_t75" style="height:10.35pt;width:98.5pt;" filled="f" coordsize="21600,21600">
-            <v:path/>
-            <v:fill on="f" focussize="0,0"/>
-            <v:stroke/>
+          <v:shape id="2384804F-3998-4D57-9195-F3826E402611-12" o:spid="2384804F-3998-4D57-9195-F3826E402611-12" o:spt="75" type="#_x0000_t75" style="height:10.35pt;width:98.5pt;" coordsize="21600,21600">
             <v:imagedata r:id="rId21" o:title=""/>
-            <o:lock v:ext="edit" aspectratio="t"/>
+            <o:lock v:ext="edit"/>
             <w10:wrap type="none"/>
             <w10:anchorlock/>
           </v:shape>
@@ -2311,12 +2318,9 @@
           <w:lang w:val="en-IN"/>
         </w:rPr>
         <w:pict>
-          <v:shape id="2384804F-3998-4D57-9195-F3826E402611-15" o:spid="2384804F-3998-4D57-9195-F3826E402611-15" o:spt="75" type="#_x0000_t75" style="height:10.35pt;width:81pt;" filled="f" coordsize="21600,21600">
-            <v:path/>
-            <v:fill on="f" focussize="0,0"/>
-            <v:stroke/>
+          <v:shape id="2384804F-3998-4D57-9195-F3826E402611-15" o:spid="2384804F-3998-4D57-9195-F3826E402611-15" o:spt="75" type="#_x0000_t75" style="height:10.35pt;width:81pt;" coordsize="21600,21600">
             <v:imagedata r:id="rId27" o:title=""/>
-            <o:lock v:ext="edit" aspectratio="t"/>
+            <o:lock v:ext="edit"/>
             <w10:wrap type="none"/>
             <w10:anchorlock/>
           </v:shape>
@@ -2423,12 +2427,9 @@
           <w:lang w:val="en-IN"/>
         </w:rPr>
         <w:pict>
-          <v:shape id="2384804F-3998-4D57-9195-F3826E402611-16" o:spid="2384804F-3998-4D57-9195-F3826E402611-16" o:spt="75" type="#_x0000_t75" style="height:28.4pt;width:70.5pt;" filled="f" coordsize="21600,21600">
-            <v:path/>
-            <v:fill on="f" focussize="0,0"/>
-            <v:stroke/>
+          <v:shape id="2384804F-3998-4D57-9195-F3826E402611-16" o:spid="2384804F-3998-4D57-9195-F3826E402611-16" o:spt="75" type="#_x0000_t75" style="height:28.4pt;width:70.5pt;" coordsize="21600,21600">
             <v:imagedata r:id="rId32" o:title=""/>
-            <o:lock v:ext="edit" aspectratio="t"/>
+            <o:lock v:ext="edit"/>
             <w10:wrap type="none"/>
             <w10:anchorlock/>
           </v:shape>
@@ -3768,12 +3769,9 @@
           <w:lang w:val="en-IN"/>
         </w:rPr>
         <w:pict>
-          <v:shape id="2384804F-3998-4D57-9195-F3826E402611-18" o:spid="2384804F-3998-4D57-9195-F3826E402611-18" o:spt="75" type="#_x0000_t75" style="height:10.35pt;width:153.5pt;" filled="f" coordsize="21600,21600">
-            <v:path/>
-            <v:fill on="f" focussize="0,0"/>
-            <v:stroke/>
+          <v:shape id="2384804F-3998-4D57-9195-F3826E402611-18" o:spid="2384804F-3998-4D57-9195-F3826E402611-18" o:spt="75" type="#_x0000_t75" style="height:10.35pt;width:153.5pt;" coordsize="21600,21600">
             <v:imagedata r:id="rId43" o:title=""/>
-            <o:lock v:ext="edit" aspectratio="t"/>
+            <o:lock v:ext="edit"/>
             <w10:wrap type="none"/>
             <w10:anchorlock/>
           </v:shape>
@@ -3922,12 +3920,9 @@
           <w:lang w:val="en-IN"/>
         </w:rPr>
         <w:pict>
-          <v:shape id="2384804F-3998-4D57-9195-F3826E402611-19" o:spid="2384804F-3998-4D57-9195-F3826E402611-19" o:spt="75" type="#_x0000_t75" style="height:10.35pt;width:103.5pt;" filled="f" coordsize="21600,21600">
-            <v:path/>
-            <v:fill on="f" focussize="0,0"/>
-            <v:stroke/>
+          <v:shape id="2384804F-3998-4D57-9195-F3826E402611-19" o:spid="2384804F-3998-4D57-9195-F3826E402611-19" o:spt="75" type="#_x0000_t75" style="height:10.35pt;width:103.5pt;" coordsize="21600,21600">
             <v:imagedata r:id="rId44" o:title=""/>
-            <o:lock v:ext="edit" aspectratio="t"/>
+            <o:lock v:ext="edit"/>
             <w10:wrap type="none"/>
             <w10:anchorlock/>
           </v:shape>
@@ -4050,12 +4045,9 @@
           <w:lang w:val="en-IN"/>
         </w:rPr>
         <w:pict>
-          <v:shape id="2384804F-3998-4D57-9195-F3826E402611-20" o:spid="2384804F-3998-4D57-9195-F3826E402611-20" o:spt="75" type="#_x0000_t75" style="height:18.15pt;width:175.95pt;" filled="f" coordsize="21600,21600">
-            <v:path/>
-            <v:fill on="f" focussize="0,0"/>
-            <v:stroke/>
+          <v:shape id="2384804F-3998-4D57-9195-F3826E402611-20" o:spid="2384804F-3998-4D57-9195-F3826E402611-20" o:spt="75" type="#_x0000_t75" style="height:18.15pt;width:175.95pt;" coordsize="21600,21600">
             <v:imagedata r:id="rId47" o:title=""/>
-            <o:lock v:ext="edit" aspectratio="t"/>
+            <o:lock v:ext="edit"/>
             <w10:wrap type="none"/>
             <w10:anchorlock/>
           </v:shape>
@@ -4168,12 +4160,9 @@
           <w:lang w:val="en-IN"/>
         </w:rPr>
         <w:pict>
-          <v:shape id="2384804F-3998-4D57-9195-F3826E402611-21" o:spid="2384804F-3998-4D57-9195-F3826E402611-21" o:spt="75" type="#_x0000_t75" style="height:17.45pt;width:179.15pt;" filled="f" coordsize="21600,21600">
-            <v:path/>
-            <v:fill on="f" focussize="0,0"/>
-            <v:stroke/>
+          <v:shape id="2384804F-3998-4D57-9195-F3826E402611-21" o:spid="2384804F-3998-4D57-9195-F3826E402611-21" o:spt="75" type="#_x0000_t75" style="height:17.45pt;width:179.15pt;" coordsize="21600,21600">
             <v:imagedata r:id="rId22" o:title=""/>
-            <o:lock v:ext="edit" aspectratio="t"/>
+            <o:lock v:ext="edit"/>
             <w10:wrap type="none"/>
             <w10:anchorlock/>
           </v:shape>
@@ -4269,12 +4258,9 @@
           <w:lang w:val="en-IN"/>
         </w:rPr>
         <w:pict>
-          <v:shape id="2384804F-3998-4D57-9195-F3826E402611-22" o:spid="2384804F-3998-4D57-9195-F3826E402611-22" o:spt="75" type="#_x0000_t75" style="height:10.35pt;width:81.5pt;" filled="f" coordsize="21600,21600">
-            <v:path/>
-            <v:fill on="f" focussize="0,0"/>
-            <v:stroke/>
+          <v:shape id="2384804F-3998-4D57-9195-F3826E402611-22" o:spid="2384804F-3998-4D57-9195-F3826E402611-22" o:spt="75" type="#_x0000_t75" style="height:10.35pt;width:81.5pt;" coordsize="21600,21600">
             <v:imagedata r:id="rId50" o:title=""/>
-            <o:lock v:ext="edit" aspectratio="t"/>
+            <o:lock v:ext="edit"/>
             <w10:wrap type="none"/>
             <w10:anchorlock/>
           </v:shape>
@@ -4340,23 +4326,22 @@
           <w:lang w:val="en-IN"/>
         </w:rPr>
       </w:pPr>
+      <w:bookmarkStart w:id="0" w:name="_GoBack"/>
       <w:r>
         <w:rPr>
           <w:rFonts w:hint="default"/>
           <w:lang w:val="en-IN"/>
         </w:rPr>
         <w:pict>
-          <v:shape id="2384804F-3998-4D57-9195-F3826E402611-23" o:spid="2384804F-3998-4D57-9195-F3826E402611-23" o:spt="75" type="#_x0000_t75" style="height:28.4pt;width:47pt;" filled="f" coordsize="21600,21600">
-            <v:path/>
-            <v:fill on="f" focussize="0,0"/>
-            <v:stroke/>
+          <v:shape id="2384804F-3998-4D57-9195-F3826E402611-23" o:spid="2384804F-3998-4D57-9195-F3826E402611-23" o:spt="75" type="#_x0000_t75" style="height:28.4pt;width:47pt;" coordsize="21600,21600">
             <v:imagedata r:id="rId53" o:title=""/>
-            <o:lock v:ext="edit" aspectratio="t"/>
+            <o:lock v:ext="edit"/>
             <w10:wrap type="none"/>
             <w10:anchorlock/>
           </v:shape>
         </w:pict>
       </w:r>
+      <w:bookmarkEnd w:id="0"/>
     </w:p>
     <w:tbl>
       <w:tblPr>
@@ -4393,6 +4378,12 @@
             <w:insideH w:val="none" w:color="auto" w:sz="0" w:space="0"/>
             <w:insideV w:val="none" w:color="auto" w:sz="0" w:space="0"/>
           </w:tblBorders>
+          <w:tblCellMar>
+            <w:top w:w="0" w:type="dxa"/>
+            <w:left w:w="108" w:type="dxa"/>
+            <w:bottom w:w="0" w:type="dxa"/>
+            <w:right w:w="108" w:type="dxa"/>
+          </w:tblCellMar>
         </w:tblPrEx>
         <w:trPr>
           <w:trHeight w:val="178" w:hRule="atLeast"/>
@@ -8279,7 +8270,7 @@
     <extobj name="2384804F-3998-4D57-9195-F3826E402611-3">
       <extobjdata type="2384804F-3998-4D57-9195-F3826E402611" data="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"/>
     </extobj>
-    <extobj name="2384804F-3998-4D57-9195-F3826E402611-24">
+    <extobj name="2384804F-3998-4D57-9195-F3826E402611-4">
       <extobjdata type="2384804F-3998-4D57-9195-F3826E402611" data="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"/>
     </extobj>
     <extobj name="2384804F-3998-4D57-9195-F3826E402611-5">
@@ -8313,31 +8304,31 @@
       <extobjdata type="2384804F-3998-4D57-9195-F3826E402611" data="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"/>
     </extobj>
     <extobj name="2384804F-3998-4D57-9195-F3826E402611-15">
-      <extobjdata type="2384804F-3998-4D57-9195-F3826E402611" data="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"/>
+      <extobjdata type="2384804F-3998-4D57-9195-F3826E402611" data="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"/>
     </extobj>
     <extobj name="2384804F-3998-4D57-9195-F3826E402611-16">
-      <extobjdata type="2384804F-3998-4D57-9195-F3826E402611" data="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"/>
+      <extobjdata type="2384804F-3998-4D57-9195-F3826E402611" data="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"/>
     </extobj>
     <extobj name="2384804F-3998-4D57-9195-F3826E402611-17">
       <extobjdata type="2384804F-3998-4D57-9195-F3826E402611" data="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"/>
     </extobj>
     <extobj name="2384804F-3998-4D57-9195-F3826E402611-18">
-      <extobjdata type="2384804F-3998-4D57-9195-F3826E402611" data="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"/>
+      <extobjdata type="2384804F-3998-4D57-9195-F3826E402611" data="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"/>
     </extobj>
     <extobj name="2384804F-3998-4D57-9195-F3826E402611-19">
-      <extobjdata type="2384804F-3998-4D57-9195-F3826E402611" data="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"/>
+      <extobjdata type="2384804F-3998-4D57-9195-F3826E402611" data="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"/>
     </extobj>
     <extobj name="2384804F-3998-4D57-9195-F3826E402611-20">
-      <extobjdata type="2384804F-3998-4D57-9195-F3826E402611" data="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"/>
+      <extobjdata type="2384804F-3998-4D57-9195-F3826E402611" data="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"/>
     </extobj>
     <extobj name="2384804F-3998-4D57-9195-F3826E402611-21">
-      <extobjdata type="2384804F-3998-4D57-9195-F3826E402611" data="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"/>
+      <extobjdata type="2384804F-3998-4D57-9195-F3826E402611" data="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"/>
     </extobj>
     <extobj name="2384804F-3998-4D57-9195-F3826E402611-22">
-      <extobjdata type="2384804F-3998-4D57-9195-F3826E402611" data="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"/>
+      <extobjdata type="2384804F-3998-4D57-9195-F3826E402611" data="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"/>
     </extobj>
     <extobj name="2384804F-3998-4D57-9195-F3826E402611-23">
-      <extobjdata type="2384804F-3998-4D57-9195-F3826E402611" data="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"/>
+      <extobjdata type="2384804F-3998-4D57-9195-F3826E402611" data="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"/>
     </extobj>
   </extobjs>
 </s:customData>

</xml_diff>